<commit_message>
Finished Protocol Report (added remarks).
Made remarks field to be a Text area so you can create them with new lines.
Brushed everything I could think of
</commit_message>
<xml_diff>
--- a/Files/Templates/ProtocolTemplate.docx
+++ b/Files/Templates/ProtocolTemplate.docx
@@ -645,8 +645,6 @@
           <w:lang w:val="bg-BG"/>
         </w:rPr>
       </w:pPr>
-      <w:bookmarkStart w:id="0" w:name="_GoBack"/>
-      <w:bookmarkEnd w:id="0"/>
     </w:p>
     <w:p>
       <w:pPr>
@@ -1947,22 +1945,11 @@
     </w:p>
     <w:p>
       <w:pPr>
-        <w:jc w:val="both"/>
-        <w:rPr>
-          <w:sz w:val="12"/>
-          <w:szCs w:val="12"/>
-          <w:lang w:val="bg-BG"/>
-        </w:rPr>
-      </w:pPr>
-    </w:p>
-    <w:p>
-      <w:pPr>
         <w:spacing w:after="120"/>
         <w:jc w:val="both"/>
       </w:pPr>
-      <w:r>
-        <w:tab/>
-      </w:r>
+      <w:bookmarkStart w:id="0" w:name="_GoBack"/>
+      <w:bookmarkEnd w:id="0"/>
       <w:r>
         <w:t>#REMARKSLIST</w:t>
       </w:r>
@@ -2193,7 +2180,7 @@
       <w:rPr>
         <w:noProof/>
       </w:rPr>
-      <w:t>2</w:t>
+      <w:t>1</w:t>
     </w:r>
     <w:r>
       <w:fldChar w:fldCharType="end"/>

</xml_diff>

<commit_message>
very minor change on protocol template
</commit_message>
<xml_diff>
--- a/Files/Templates/ProtocolTemplate.docx
+++ b/Files/Templates/ProtocolTemplate.docx
@@ -26,7 +26,7 @@
       <w:r>
         <w:rPr>
           <w:noProof/>
-          <w:lang w:val="en-GB" w:eastAsia="en-GB"/>
+          <w:lang w:eastAsia="en-US"/>
         </w:rPr>
         <w:drawing>
           <wp:anchor distT="0" distB="0" distL="114300" distR="114300" simplePos="0" relativeHeight="251657728" behindDoc="0" locked="0" layoutInCell="1" allowOverlap="1">
@@ -557,10 +557,13 @@
     </w:p>
     <w:p>
       <w:pPr>
+        <w:jc w:val="center"/>
         <w:rPr>
           <w:lang w:val="en-GB"/>
         </w:rPr>
       </w:pPr>
+      <w:bookmarkStart w:id="0" w:name="_GoBack"/>
+      <w:bookmarkEnd w:id="0"/>
       <w:r>
         <w:rPr>
           <w:lang w:val="en-GB"/>
@@ -1258,8 +1261,6 @@
         </w:rPr>
         <w:t>)</w:t>
       </w:r>
-      <w:bookmarkStart w:id="0" w:name="_GoBack"/>
-      <w:bookmarkEnd w:id="0"/>
     </w:p>
     <w:sectPr>
       <w:headerReference w:type="even" r:id="rId15"/>

</xml_diff>